<commit_message>
fix: Correct HW-5 I/Os
</commit_message>
<xml_diff>
--- a/Fall-2019/HW-5/HW-5.docx
+++ b/Fall-2019/HW-5/HW-5.docx
@@ -9615,8 +9615,10 @@
                                 <w:pStyle w:val="Code"/>
                               </w:pPr>
                               <w:r>
-                                <w:t>3</w:t>
+                                <w:t>1</w:t>
                               </w:r>
+                              <w:bookmarkStart w:id="0" w:name="_GoBack"/>
+                              <w:bookmarkEnd w:id="0"/>
                             </w:p>
                             <w:p>
                               <w:pPr>
@@ -9708,8 +9710,10 @@
                           <w:pStyle w:val="Code"/>
                         </w:pPr>
                         <w:r>
-                          <w:t>3</w:t>
+                          <w:t>1</w:t>
                         </w:r>
+                        <w:bookmarkStart w:id="1" w:name="_GoBack"/>
+                        <w:bookmarkEnd w:id="1"/>
                       </w:p>
                       <w:p>
                         <w:pPr>
@@ -11117,8 +11121,6 @@
       </w:rPr>
       <w:t>پنجم</w:t>
     </w:r>
-    <w:bookmarkStart w:id="0" w:name="_GoBack"/>
-    <w:bookmarkEnd w:id="0"/>
     <w:r>
       <w:rPr>
         <w:color w:val="404040" w:themeColor="text1" w:themeTint="BF"/>
@@ -13417,7 +13419,7 @@
 </file>
 
 <file path=customXml/itemProps1.xml><?xml version="1.0" encoding="utf-8"?>
-<ds:datastoreItem xmlns:ds="http://schemas.openxmlformats.org/officeDocument/2006/customXml" ds:itemID="{F11C4826-791F-41FB-BD3B-B73F6786F749}">
+<ds:datastoreItem xmlns:ds="http://schemas.openxmlformats.org/officeDocument/2006/customXml" ds:itemID="{72A8393F-D845-4893-AD4C-2A2E550E0F75}">
   <ds:schemaRefs>
     <ds:schemaRef ds:uri="http://schemas.openxmlformats.org/officeDocument/2006/bibliography"/>
   </ds:schemaRefs>

</xml_diff>